<commit_message>
Edits almost ready to send.
</commit_message>
<xml_diff>
--- a/components/manuscript_template.docx
+++ b/components/manuscript_template.docx
@@ -9,6 +9,8 @@
           <w:rFonts w:cs="Times New Roman"/>
         </w:rPr>
       </w:pPr>
+      <w:bookmarkStart w:id="0" w:name="_GoBack"/>
+      <w:bookmarkEnd w:id="0"/>
       <w:r>
         <w:rPr>
           <w:rFonts w:cs="Times New Roman"/>
@@ -165,8 +167,8 @@
       <w:pPr>
         <w:pStyle w:val="Heading1"/>
       </w:pPr>
-      <w:bookmarkStart w:id="0" w:name="introduction"/>
-      <w:bookmarkEnd w:id="0"/>
+      <w:bookmarkStart w:id="1" w:name="introduction"/>
+      <w:bookmarkEnd w:id="1"/>
       <w:r>
         <w:t>Introduction</w:t>
       </w:r>
@@ -225,8 +227,8 @@
           <w:rFonts w:cs="Times New Roman"/>
         </w:rPr>
       </w:pPr>
-      <w:bookmarkStart w:id="1" w:name="methods"/>
-      <w:bookmarkEnd w:id="1"/>
+      <w:bookmarkStart w:id="2" w:name="methods"/>
+      <w:bookmarkEnd w:id="2"/>
       <w:r>
         <w:rPr>
           <w:rFonts w:cs="Times New Roman"/>
@@ -401,8 +403,8 @@
           <w:rFonts w:cs="Times New Roman"/>
         </w:rPr>
       </w:pPr>
-      <w:bookmarkStart w:id="2" w:name="results"/>
-      <w:bookmarkEnd w:id="2"/>
+      <w:bookmarkStart w:id="3" w:name="results"/>
+      <w:bookmarkEnd w:id="3"/>
       <w:r>
         <w:rPr>
           <w:rFonts w:cs="Times New Roman"/>
@@ -422,15 +424,7 @@
         <w:rPr>
           <w:rFonts w:ascii="Times New Roman" w:hAnsi="Times New Roman" w:cs="Times New Roman"/>
         </w:rPr>
-        <w:t>Lorem ipsum dolor sit amet, consectetur adipiscing elit. Integer in sem sed sem pharetra eleifend vitae id massa. Curabitur et erat sit amet enim gravida dapibus quis vel ex. Maecenas luctus suscipit magna id vehicula. Quisqu</w:t>
-      </w:r>
-      <w:bookmarkStart w:id="3" w:name="_GoBack"/>
-      <w:bookmarkEnd w:id="3"/>
-      <w:r>
-        <w:rPr>
-          <w:rFonts w:ascii="Times New Roman" w:hAnsi="Times New Roman" w:cs="Times New Roman"/>
-        </w:rPr>
-        <w:t>e tincidunt auctor dignissim. Nunc vitae nulla vel lorem facilisis interdum non in mi. Donec fringilla luctus lacus ut egestas (Figure ). Pellentesque eget tellus et ante tristique euismod. Proin at scelerisque ex, ac faucibus sem. In nec efficitur nulla. Nam libero augue, tristique et neque sed, pellentesque commodo lacus. Morbi vitae ultrices arcu.</w:t>
+        <w:t>Lorem ipsum dolor sit amet, consectetur adipiscing elit. Integer in sem sed sem pharetra eleifend vitae id massa. Curabitur et erat sit amet enim gravida dapibus quis vel ex. Maecenas luctus suscipit magna id vehicula. Quisque tincidunt auctor dignissim. Nunc vitae nulla vel lorem facilisis interdum non in mi. Donec fringilla luctus lacus ut egestas (Figure ). Pellentesque eget tellus et ante tristique euismod. Proin at scelerisque ex, ac faucibus sem. In nec efficitur nulla. Nam libero augue, tristique et neque sed, pellentesque commodo lacus. Morbi vitae ultrices arcu.</w:t>
       </w:r>
     </w:p>
     <w:p>
@@ -2076,7 +2070,6 @@
     <w:lvl w:ilvl="0">
       <w:start w:val="1"/>
       <w:numFmt w:val="decimal"/>
-      <w:pStyle w:val="Heading1"/>
       <w:lvlText w:val="%1"/>
       <w:lvlJc w:val="left"/>
       <w:pPr>
@@ -2086,7 +2079,6 @@
     <w:lvl w:ilvl="1">
       <w:start w:val="1"/>
       <w:numFmt w:val="decimal"/>
-      <w:pStyle w:val="Heading2"/>
       <w:lvlText w:val="%1.%2"/>
       <w:lvlJc w:val="left"/>
       <w:pPr>
@@ -2096,7 +2088,6 @@
     <w:lvl w:ilvl="2">
       <w:start w:val="1"/>
       <w:numFmt w:val="decimal"/>
-      <w:pStyle w:val="Heading3"/>
       <w:lvlText w:val="%1.%2.%3"/>
       <w:lvlJc w:val="left"/>
       <w:pPr>
@@ -2106,7 +2097,6 @@
     <w:lvl w:ilvl="3">
       <w:start w:val="1"/>
       <w:numFmt w:val="decimal"/>
-      <w:pStyle w:val="Heading4"/>
       <w:lvlText w:val="%1.%2.%3.%4"/>
       <w:lvlJc w:val="left"/>
       <w:pPr>
@@ -2116,7 +2106,6 @@
     <w:lvl w:ilvl="4">
       <w:start w:val="1"/>
       <w:numFmt w:val="decimal"/>
-      <w:pStyle w:val="Heading5"/>
       <w:lvlText w:val="%1.%2.%3.%4.%5"/>
       <w:lvlJc w:val="left"/>
       <w:pPr>
@@ -2126,7 +2115,6 @@
     <w:lvl w:ilvl="5">
       <w:start w:val="1"/>
       <w:numFmt w:val="decimal"/>
-      <w:pStyle w:val="Heading6"/>
       <w:lvlText w:val="%1.%2.%3.%4.%5.%6"/>
       <w:lvlJc w:val="left"/>
       <w:pPr>
@@ -2566,13 +2554,10 @@
     <w:next w:val="BodyText"/>
     <w:uiPriority w:val="9"/>
     <w:qFormat/>
-    <w:rsid w:val="00441FD5"/>
+    <w:rsid w:val="00106DF7"/>
     <w:pPr>
       <w:keepNext/>
       <w:keepLines/>
-      <w:numPr>
-        <w:numId w:val="4"/>
-      </w:numPr>
       <w:spacing w:before="480" w:after="0"/>
       <w:outlineLvl w:val="0"/>
     </w:pPr>
@@ -2591,14 +2576,10 @@
     <w:uiPriority w:val="9"/>
     <w:unhideWhenUsed/>
     <w:qFormat/>
-    <w:rsid w:val="00441FD5"/>
+    <w:rsid w:val="00106DF7"/>
     <w:pPr>
       <w:keepNext/>
       <w:keepLines/>
-      <w:numPr>
-        <w:ilvl w:val="1"/>
-        <w:numId w:val="4"/>
-      </w:numPr>
       <w:spacing w:before="200" w:after="0"/>
       <w:outlineLvl w:val="1"/>
     </w:pPr>
@@ -2617,14 +2598,10 @@
     <w:uiPriority w:val="9"/>
     <w:unhideWhenUsed/>
     <w:qFormat/>
-    <w:rsid w:val="00441FD5"/>
+    <w:rsid w:val="00106DF7"/>
     <w:pPr>
       <w:keepNext/>
       <w:keepLines/>
-      <w:numPr>
-        <w:ilvl w:val="2"/>
-        <w:numId w:val="4"/>
-      </w:numPr>
       <w:spacing w:before="200" w:after="0"/>
       <w:outlineLvl w:val="2"/>
     </w:pPr>
@@ -2643,14 +2620,10 @@
     <w:uiPriority w:val="9"/>
     <w:unhideWhenUsed/>
     <w:qFormat/>
-    <w:rsid w:val="00441FD5"/>
+    <w:rsid w:val="00106DF7"/>
     <w:pPr>
       <w:keepNext/>
       <w:keepLines/>
-      <w:numPr>
-        <w:ilvl w:val="3"/>
-        <w:numId w:val="4"/>
-      </w:numPr>
       <w:spacing w:before="200" w:after="0"/>
       <w:outlineLvl w:val="3"/>
     </w:pPr>
@@ -2667,14 +2640,10 @@
     <w:uiPriority w:val="9"/>
     <w:unhideWhenUsed/>
     <w:qFormat/>
-    <w:rsid w:val="00441FD5"/>
+    <w:rsid w:val="00106DF7"/>
     <w:pPr>
       <w:keepNext/>
       <w:keepLines/>
-      <w:numPr>
-        <w:ilvl w:val="4"/>
-        <w:numId w:val="4"/>
-      </w:numPr>
       <w:spacing w:before="200" w:after="0"/>
       <w:outlineLvl w:val="4"/>
     </w:pPr>
@@ -2690,14 +2659,10 @@
     <w:uiPriority w:val="9"/>
     <w:unhideWhenUsed/>
     <w:qFormat/>
-    <w:rsid w:val="00441FD5"/>
+    <w:rsid w:val="00106DF7"/>
     <w:pPr>
       <w:keepNext/>
       <w:keepLines/>
-      <w:numPr>
-        <w:ilvl w:val="5"/>
-        <w:numId w:val="4"/>
-      </w:numPr>
       <w:spacing w:before="200" w:after="0"/>
       <w:outlineLvl w:val="5"/>
     </w:pPr>
@@ -3020,9 +2985,6 @@
     <w:qFormat/>
     <w:rsid w:val="00EC51EC"/>
     <w:pPr>
-      <w:numPr>
-        <w:numId w:val="0"/>
-      </w:numPr>
       <w:spacing w:before="240" w:line="259" w:lineRule="auto"/>
       <w:outlineLvl w:val="9"/>
     </w:pPr>

</xml_diff>